<commit_message>
Up to 35 minutes
</commit_message>
<xml_diff>
--- a/Interview.docx
+++ b/Interview.docx
@@ -609,10 +609,7 @@
         <w:t>,</w:t>
       </w:r>
       <w:r>
-        <w:t xml:space="preserve"> </w:t>
-      </w:r>
-      <w:r>
-        <w:t xml:space="preserve">the statements </w:t>
+        <w:t xml:space="preserve"> the statements </w:t>
       </w:r>
       <w:r>
         <w:t xml:space="preserve">I made </w:t>
@@ -716,12 +713,101 @@
         <w:t xml:space="preserve">sound, I mean, I was more </w:t>
       </w:r>
       <w:r>
-        <w:t>or less trying to sound appropriate for the songs I was doing. Which is still something I try and do now. Actually I think that's why my voice varies in style from song to song, or t least to my ears it does. Maybe to someone else it doesn't. But I … I mean what I try to do is to perform a song in a way that to my way of thinking that it needs to be performed.</w:t>
-      </w:r>
-    </w:p>
-    <w:p>
-      <w:r>
-        <w:t>30:21</w:t>
+        <w:t>or less trying to sound appropri</w:t>
+      </w:r>
+      <w:r>
+        <w:t>ate for the songs I was doing, w</w:t>
+      </w:r>
+      <w:r>
+        <w:t xml:space="preserve">hich is still something I try and do now. Actually I think that's why my voice varies in style from song to song, or </w:t>
+      </w:r>
+      <w:r>
+        <w:t>a</w:t>
+      </w:r>
+      <w:r>
+        <w:t>t least to my ears it does. Maybe to someone else it doesn't. But I … I mean what I try to do is to perform a song in a way that to my way of thinking that it needs to be performed.</w:t>
+      </w:r>
+    </w:p>
+    <w:p>
+      <w:r>
+        <w:t xml:space="preserve">The cancellation of the Lockheed tour probably affected me a lot more than I realised it had at the time. I mean, if a lot of people around me at the time including Jamie Mentalcower(???) who was a Canadian writer who lived in ... he's quite a mate, who lived in London at the time - he lives in Canada again now - but he said to me that it was the biggest tragedy that I could have </w:t>
+      </w:r>
+      <w:r>
+        <w:t xml:space="preserve">had </w:t>
+      </w:r>
+      <w:r>
+        <w:t>foisted on me. It was all to do with purely banal personal reasons as well actually, which to me was … it was all over a woman - I won't go into it - it was all over a girl actually.</w:t>
+      </w:r>
+    </w:p>
+    <w:p>
+      <w:r>
+        <w:t xml:space="preserve">Jamie said that had I … if I'd done the tour that it would have put me very firmly on the map as a sort of leading British solo recording artist, sort of thing, which was nothing at all to do with what I was aiming at being anyway. So it didn't really worry me. I did want to do the tour very much. I really wanted to stage a major theatrical event and take it round the country. </w:t>
+      </w:r>
+      <w:r>
+        <w:t>You know, as a sort of completely further extension of the Space Ritual's style of staging things. I mean something I wanted to do something with actors and with proper drama in it. And I would have probably been breaking quite a lot of new ground if I'd done it then. I probably would be if I did it now actually.</w:t>
+      </w:r>
+    </w:p>
+    <w:p>
+      <w:r>
+        <w:t>I can't really see any sort of successful rock theatre project that's really been done. I mean, there are bands I mean like the Tubes, for example, who use theatre with rock, but it's never really been integrated enough in my opinion. So it probably affected the people who made the money out of me at that time more than it affected me personally. But they were the people who were … whose idea it was to back out of the tour for the personal reasons that I touched on just a minute ago. And rather than resurrecting a little personal rambling, which or a sort of hatchet that would be better left buried, I'll move on to the next question.</w:t>
+      </w:r>
+    </w:p>
+    <w:p>
+      <w:r>
+        <w:t>Between Captain Lockheed and Lucky Leif I recorded</w:t>
+      </w:r>
+      <w:r>
+        <w:t>,</w:t>
+      </w:r>
+      <w:r>
+        <w:t xml:space="preserve"> I think </w:t>
+      </w:r>
+      <w:r>
+        <w:t xml:space="preserve">I'm right, </w:t>
+      </w:r>
+      <w:r>
+        <w:t>that I recorded a v</w:t>
+      </w:r>
+      <w:r>
+        <w:t>ersion of the cricket star song</w:t>
+      </w:r>
+      <w:r>
+        <w:t xml:space="preserve"> and a B side for it as a single, which United Artists didn't release for some reason. Probably because they didn't like … they didn't think reggae was a commercial prospect. </w:t>
+      </w:r>
+      <w:r>
+        <w:t>I remember the managing director of United Artists inviting me into his office</w:t>
+      </w:r>
+      <w:r>
+        <w:t xml:space="preserve"> and</w:t>
+      </w:r>
+      <w:r>
+        <w:t xml:space="preserve"> explaining to me that reggae was a minority ethnic cult and had no chance of ever becoming a commercial success, </w:t>
+      </w:r>
+      <w:r>
+        <w:lastRenderedPageBreak/>
+        <w:t>and would I think about doing something more in the vein of rock and roll</w:t>
+      </w:r>
+      <w:r>
+        <w:t>, w</w:t>
+      </w:r>
+      <w:r>
+        <w:t>hich seemed to be something that they could sell.</w:t>
+      </w:r>
+      <w:r>
+        <w:t xml:space="preserve"> So it got shelved.</w:t>
+      </w:r>
+    </w:p>
+    <w:p>
+      <w:r>
+        <w:t xml:space="preserve">But it was … actually it wasn't … it was a … reggae is something I'd never really enjoyed, and the Cricket Star was actually a way of sort of getting back at a mate of mine called Rodney Henson, who's still a very good mate of mine, who works on an oil rig at the moment, for playing reggae records the whole time. </w:t>
+      </w:r>
+      <w:r>
+        <w:t>I mean, he's a … absolutely reggae mad and when he's on leave he spends most of his time knocking around in jump up shacks around the Gate, and … which I wouldn't give you tuppence for meself.</w:t>
+      </w:r>
+    </w:p>
+    <w:p>
+      <w:r>
+        <w:t>35:07</w:t>
       </w:r>
       <w:bookmarkStart w:id="0" w:name="_GoBack"/>
       <w:bookmarkEnd w:id="0"/>

</xml_diff>